<commit_message>
Fix all assessment files: remove grace periods, assignment codes, TCE 432 refs, Tips/What Comes Next, Questions sections; apply Inter font, 0.5" margins, #0F4761 headings
</commit_message>
<xml_diff>
--- a/Assessments/LM1-Week-01.docx
+++ b/Assessments/LM1-Week-01.docx
@@ -9,22 +9,23 @@
       <w:r>
         <w:rPr>
           <w:bCs/>
+          <w:rFonts w:ascii="Inter" w:hAnsi="Inter"/>
           <w:b/>
+          <w:color w:val="0F4761"/>
         </w:rPr>
         <w:t xml:space="preserve">NotebookLM Discussion Post - Week 1</w:t>
       </w:r>
       <w:r>
-        <w:t xml:space="preserve"> </w:t>
-      </w:r>
-      <w:r>
+        <w:rPr>
+          <w:rFonts w:ascii="Inter" w:hAnsi="Inter"/>
+        </w:rPr>
+        <w:t xml:space="preserve"> </w:t>
+      </w:r>
+      <w:r>
+        <w:rPr>
+          <w:rFonts w:ascii="Inter" w:hAnsi="Inter"/>
+        </w:rPr>
         <w:t xml:space="preserve">TCE 486A, Spring 2026 (Edwards)</w:t>
-      </w:r>
-    </w:p>
-    <w:p>
-      <w:r>
-        <w:pict>
-          <v:rect style="width:0;height:1.5pt" o:hralign="center" o:hrstd="t" o:hr="t"/>
-        </w:pict>
       </w:r>
     </w:p>
     <w:bookmarkStart w:id="20" w:name="part-1-the-readings"/>
@@ -33,6 +34,9 @@
         <w:pStyle w:val="Heading2"/>
       </w:pPr>
       <w:r>
+        <w:rPr>
+          <w:rFonts w:ascii="Inter" w:hAnsi="Inter"/>
+        </w:rPr>
         <w:t xml:space="preserve">Part 1: The Readings</w:t>
       </w:r>
     </w:p>
@@ -43,48 +47,185 @@
       <w:r>
         <w:rPr>
           <w:bCs/>
+          <w:rFonts w:ascii="Inter" w:hAnsi="Inter"/>
           <w:b/>
+          <w:color w:val="0F4761"/>
         </w:rPr>
         <w:t xml:space="preserve">Boaler, Chapter 3: A Mindset for Mathematics</w:t>
       </w:r>
       <w:r>
-        <w:t xml:space="preserve"> </w:t>
-      </w:r>
-      <w:r>
-        <w:t xml:space="preserve">This chapter explores how students’ beliefs about their mathematical ability profoundly shape their learning. Boaler presents research showing that a</w:t>
-      </w:r>
-      <w:r>
-        <w:t xml:space="preserve"> </w:t>
-      </w:r>
-      <w:r>
+        <w:rPr>
+          <w:rFonts w:ascii="Inter" w:hAnsi="Inter"/>
+        </w:rPr>
+        <w:t xml:space="preserve"> </w:t>
+      </w:r>
+      <w:r>
+        <w:rPr>
+          <w:rFonts w:ascii="Inter" w:hAnsi="Inter"/>
+        </w:rPr>
+        <w:t xml:space="preserve">This chapter explores</w:t>
+      </w:r>
+      <w:r>
+        <w:rPr>
+          <w:rFonts w:ascii="Inter" w:hAnsi="Inter"/>
+        </w:rPr>
+        <w:t xml:space="preserve"> </w:t>
+      </w:r>
+      <w:r>
+        <w:rPr>
+          <w:rFonts w:ascii="Inter" w:hAnsi="Inter"/>
+        </w:rPr>
+        <w:t xml:space="preserve">how students’ beliefs about their mathematical ability profoundly shape</w:t>
+      </w:r>
+      <w:r>
+        <w:rPr>
+          <w:rFonts w:ascii="Inter" w:hAnsi="Inter"/>
+        </w:rPr>
+        <w:t xml:space="preserve"> </w:t>
+      </w:r>
+      <w:r>
+        <w:rPr>
+          <w:rFonts w:ascii="Inter" w:hAnsi="Inter"/>
+        </w:rPr>
+        <w:t xml:space="preserve">their learning. Boaler presents research showing that a</w:t>
+      </w:r>
+      <w:r>
+        <w:rPr>
+          <w:rFonts w:ascii="Inter" w:hAnsi="Inter"/>
+        </w:rPr>
+        <w:t xml:space="preserve"> </w:t>
+      </w:r>
+      <w:r>
+        <w:rPr>
+          <w:rFonts w:ascii="Inter" w:hAnsi="Inter"/>
+        </w:rPr>
         <w:t xml:space="preserve">“</w:t>
       </w:r>
       <w:r>
-        <w:t xml:space="preserve">growth mindset</w:t>
-      </w:r>
-      <w:r>
+        <w:rPr>
+          <w:rFonts w:ascii="Inter" w:hAnsi="Inter"/>
+        </w:rPr>
+        <w:t xml:space="preserve">growth</w:t>
+      </w:r>
+      <w:r>
+        <w:rPr>
+          <w:rFonts w:ascii="Inter" w:hAnsi="Inter"/>
+        </w:rPr>
+        <w:t xml:space="preserve"> </w:t>
+      </w:r>
+      <w:r>
+        <w:rPr>
+          <w:rFonts w:ascii="Inter" w:hAnsi="Inter"/>
+        </w:rPr>
+        <w:t xml:space="preserve">mindset</w:t>
+      </w:r>
+      <w:r>
+        <w:rPr>
+          <w:rFonts w:ascii="Inter" w:hAnsi="Inter"/>
+        </w:rPr>
         <w:t xml:space="preserve">”</w:t>
       </w:r>
       <w:r>
-        <w:t xml:space="preserve">—believing intelligence can be developed—leads to higher achievement than a</w:t>
-      </w:r>
-      <w:r>
-        <w:t xml:space="preserve"> </w:t>
-      </w:r>
-      <w:r>
+        <w:rPr>
+          <w:rFonts w:ascii="Inter" w:hAnsi="Inter"/>
+        </w:rPr>
+        <w:t xml:space="preserve">—believing intelligence can be developed—leads to higher</w:t>
+      </w:r>
+      <w:r>
+        <w:rPr>
+          <w:rFonts w:ascii="Inter" w:hAnsi="Inter"/>
+        </w:rPr>
+        <w:t xml:space="preserve"> </w:t>
+      </w:r>
+      <w:r>
+        <w:rPr>
+          <w:rFonts w:ascii="Inter" w:hAnsi="Inter"/>
+        </w:rPr>
+        <w:t xml:space="preserve">achievement than a</w:t>
+      </w:r>
+      <w:r>
+        <w:rPr>
+          <w:rFonts w:ascii="Inter" w:hAnsi="Inter"/>
+        </w:rPr>
+        <w:t xml:space="preserve"> </w:t>
+      </w:r>
+      <w:r>
+        <w:rPr>
+          <w:rFonts w:ascii="Inter" w:hAnsi="Inter"/>
+        </w:rPr>
         <w:t xml:space="preserve">“</w:t>
       </w:r>
       <w:r>
+        <w:rPr>
+          <w:rFonts w:ascii="Inter" w:hAnsi="Inter"/>
+        </w:rPr>
         <w:t xml:space="preserve">fixed mindset.</w:t>
       </w:r>
       <w:r>
+        <w:rPr>
+          <w:rFonts w:ascii="Inter" w:hAnsi="Inter"/>
+        </w:rPr>
         <w:t xml:space="preserve">”</w:t>
       </w:r>
       <w:r>
-        <w:t xml:space="preserve"> </w:t>
-      </w:r>
-      <w:r>
-        <w:t xml:space="preserve">The chapter provides practical strategies for teachers to cultivate growth mindsets in their classrooms, including how to give feedback, frame mistakes as learning opportunities, and design tasks that value effort and persistence over speed.</w:t>
+        <w:rPr>
+          <w:rFonts w:ascii="Inter" w:hAnsi="Inter"/>
+        </w:rPr>
+        <w:t xml:space="preserve"> </w:t>
+      </w:r>
+      <w:r>
+        <w:rPr>
+          <w:rFonts w:ascii="Inter" w:hAnsi="Inter"/>
+        </w:rPr>
+        <w:t xml:space="preserve">The chapter provides practical</w:t>
+      </w:r>
+      <w:r>
+        <w:rPr>
+          <w:rFonts w:ascii="Inter" w:hAnsi="Inter"/>
+        </w:rPr>
+        <w:t xml:space="preserve"> </w:t>
+      </w:r>
+      <w:r>
+        <w:rPr>
+          <w:rFonts w:ascii="Inter" w:hAnsi="Inter"/>
+        </w:rPr>
+        <w:t xml:space="preserve">strategies for teachers to cultivate growth mindsets in their</w:t>
+      </w:r>
+      <w:r>
+        <w:rPr>
+          <w:rFonts w:ascii="Inter" w:hAnsi="Inter"/>
+        </w:rPr>
+        <w:t xml:space="preserve"> </w:t>
+      </w:r>
+      <w:r>
+        <w:rPr>
+          <w:rFonts w:ascii="Inter" w:hAnsi="Inter"/>
+        </w:rPr>
+        <w:t xml:space="preserve">classrooms, including how to give feedback, frame mistakes as learning</w:t>
+      </w:r>
+      <w:r>
+        <w:rPr>
+          <w:rFonts w:ascii="Inter" w:hAnsi="Inter"/>
+        </w:rPr>
+        <w:t xml:space="preserve"> </w:t>
+      </w:r>
+      <w:r>
+        <w:rPr>
+          <w:rFonts w:ascii="Inter" w:hAnsi="Inter"/>
+        </w:rPr>
+        <w:t xml:space="preserve">opportunities, and design tasks that value effort and persistence over</w:t>
+      </w:r>
+      <w:r>
+        <w:rPr>
+          <w:rFonts w:ascii="Inter" w:hAnsi="Inter"/>
+        </w:rPr>
+        <w:t xml:space="preserve"> </w:t>
+      </w:r>
+      <w:r>
+        <w:rPr>
+          <w:rFonts w:ascii="Inter" w:hAnsi="Inter"/>
+        </w:rPr>
+        <w:t xml:space="preserve">speed.</w:t>
       </w:r>
     </w:p>
     <w:p>
@@ -94,22 +235,107 @@
       <w:r>
         <w:rPr>
           <w:bCs/>
+          <w:rFonts w:ascii="Inter" w:hAnsi="Inter"/>
           <w:b/>
+          <w:color w:val="0F4761"/>
         </w:rPr>
         <w:t xml:space="preserve">Ambitious Science Teaching, Chapter 1: How Do You Begin the Year?</w:t>
       </w:r>
       <w:r>
-        <w:t xml:space="preserve"> </w:t>
-      </w:r>
-      <w:r>
-        <w:t xml:space="preserve">This chapter outlines how science teachers can establish norms and routines at the start of the year that support ambitious teaching practices. It focuses on building a classroom culture where students engage in scientific practices (asking questions, constructing explanations, arguing from evidence) rather than just memorizing facts. The authors provide specific strategies for launching the year with investigations that hook students’ interest while establishing expectations for collaborative sense-making.</w:t>
-      </w:r>
-    </w:p>
-    <w:p>
-      <w:r>
-        <w:pict>
-          <v:rect style="width:0;height:1.5pt" o:hralign="center" o:hrstd="t" o:hr="t"/>
-        </w:pict>
+        <w:rPr>
+          <w:rFonts w:ascii="Inter" w:hAnsi="Inter"/>
+        </w:rPr>
+        <w:t xml:space="preserve"> </w:t>
+      </w:r>
+      <w:r>
+        <w:rPr>
+          <w:rFonts w:ascii="Inter" w:hAnsi="Inter"/>
+        </w:rPr>
+        <w:t xml:space="preserve">This chapter outlines how science teachers can establish norms and</w:t>
+      </w:r>
+      <w:r>
+        <w:rPr>
+          <w:rFonts w:ascii="Inter" w:hAnsi="Inter"/>
+        </w:rPr>
+        <w:t xml:space="preserve"> </w:t>
+      </w:r>
+      <w:r>
+        <w:rPr>
+          <w:rFonts w:ascii="Inter" w:hAnsi="Inter"/>
+        </w:rPr>
+        <w:t xml:space="preserve">routines at the start of the year that support ambitious teaching</w:t>
+      </w:r>
+      <w:r>
+        <w:rPr>
+          <w:rFonts w:ascii="Inter" w:hAnsi="Inter"/>
+        </w:rPr>
+        <w:t xml:space="preserve"> </w:t>
+      </w:r>
+      <w:r>
+        <w:rPr>
+          <w:rFonts w:ascii="Inter" w:hAnsi="Inter"/>
+        </w:rPr>
+        <w:t xml:space="preserve">practices. It focuses on building a classroom culture where students</w:t>
+      </w:r>
+      <w:r>
+        <w:rPr>
+          <w:rFonts w:ascii="Inter" w:hAnsi="Inter"/>
+        </w:rPr>
+        <w:t xml:space="preserve"> </w:t>
+      </w:r>
+      <w:r>
+        <w:rPr>
+          <w:rFonts w:ascii="Inter" w:hAnsi="Inter"/>
+        </w:rPr>
+        <w:t xml:space="preserve">engage in scientific practices (asking questions, constructing</w:t>
+      </w:r>
+      <w:r>
+        <w:rPr>
+          <w:rFonts w:ascii="Inter" w:hAnsi="Inter"/>
+        </w:rPr>
+        <w:t xml:space="preserve"> </w:t>
+      </w:r>
+      <w:r>
+        <w:rPr>
+          <w:rFonts w:ascii="Inter" w:hAnsi="Inter"/>
+        </w:rPr>
+        <w:t xml:space="preserve">explanations, arguing from evidence) rather than just memorizing facts.</w:t>
+      </w:r>
+      <w:r>
+        <w:rPr>
+          <w:rFonts w:ascii="Inter" w:hAnsi="Inter"/>
+        </w:rPr>
+        <w:t xml:space="preserve"> </w:t>
+      </w:r>
+      <w:r>
+        <w:rPr>
+          <w:rFonts w:ascii="Inter" w:hAnsi="Inter"/>
+        </w:rPr>
+        <w:t xml:space="preserve">The authors provide specific strategies for launching the year with</w:t>
+      </w:r>
+      <w:r>
+        <w:rPr>
+          <w:rFonts w:ascii="Inter" w:hAnsi="Inter"/>
+        </w:rPr>
+        <w:t xml:space="preserve"> </w:t>
+      </w:r>
+      <w:r>
+        <w:rPr>
+          <w:rFonts w:ascii="Inter" w:hAnsi="Inter"/>
+        </w:rPr>
+        <w:t xml:space="preserve">investigations that hook students’ interest while establishing</w:t>
+      </w:r>
+      <w:r>
+        <w:rPr>
+          <w:rFonts w:ascii="Inter" w:hAnsi="Inter"/>
+        </w:rPr>
+        <w:t xml:space="preserve"> </w:t>
+      </w:r>
+      <w:r>
+        <w:rPr>
+          <w:rFonts w:ascii="Inter" w:hAnsi="Inter"/>
+        </w:rPr>
+        <w:t xml:space="preserve">expectations for collaborative sense-making.</w:t>
       </w:r>
     </w:p>
     <w:bookmarkEnd w:id="20"/>
@@ -119,6 +345,9 @@
         <w:pStyle w:val="Heading2"/>
       </w:pPr>
       <w:r>
+        <w:rPr>
+          <w:rFonts w:ascii="Inter" w:hAnsi="Inter"/>
+        </w:rPr>
         <w:t xml:space="preserve">Part 2: Using NotebookLM</w:t>
       </w:r>
     </w:p>
@@ -127,7 +356,70 @@
         <w:pStyle w:val="FirstParagraph"/>
       </w:pPr>
       <w:r>
-        <w:t xml:space="preserve">These discussion posts serve two purposes: (1) To give you a chance to reflect on the readings and discussions that you had with classmates about them; and (2) To provide you with practice using genAI tools, specifically NotebookLM, to engage with readings. This anticipates work you will likely do with your own students as well as providing you with tools to improve your own reading comprehension.</w:t>
+        <w:rPr>
+          <w:rFonts w:ascii="Inter" w:hAnsi="Inter"/>
+        </w:rPr>
+        <w:t xml:space="preserve">These discussion posts serve two purposes: (1) To give you a chance to</w:t>
+      </w:r>
+      <w:r>
+        <w:rPr>
+          <w:rFonts w:ascii="Inter" w:hAnsi="Inter"/>
+        </w:rPr>
+        <w:t xml:space="preserve"> </w:t>
+      </w:r>
+      <w:r>
+        <w:rPr>
+          <w:rFonts w:ascii="Inter" w:hAnsi="Inter"/>
+        </w:rPr>
+        <w:t xml:space="preserve">reflect on the readings and discussions that you had with classmates</w:t>
+      </w:r>
+      <w:r>
+        <w:rPr>
+          <w:rFonts w:ascii="Inter" w:hAnsi="Inter"/>
+        </w:rPr>
+        <w:t xml:space="preserve"> </w:t>
+      </w:r>
+      <w:r>
+        <w:rPr>
+          <w:rFonts w:ascii="Inter" w:hAnsi="Inter"/>
+        </w:rPr>
+        <w:t xml:space="preserve">about them; and (2) To provide you with practice using genAI tools,</w:t>
+      </w:r>
+      <w:r>
+        <w:rPr>
+          <w:rFonts w:ascii="Inter" w:hAnsi="Inter"/>
+        </w:rPr>
+        <w:t xml:space="preserve"> </w:t>
+      </w:r>
+      <w:r>
+        <w:rPr>
+          <w:rFonts w:ascii="Inter" w:hAnsi="Inter"/>
+        </w:rPr>
+        <w:t xml:space="preserve">specifically NotebookLM, to engage with readings. This anticipates work</w:t>
+      </w:r>
+      <w:r>
+        <w:rPr>
+          <w:rFonts w:ascii="Inter" w:hAnsi="Inter"/>
+        </w:rPr>
+        <w:t xml:space="preserve"> </w:t>
+      </w:r>
+      <w:r>
+        <w:rPr>
+          <w:rFonts w:ascii="Inter" w:hAnsi="Inter"/>
+        </w:rPr>
+        <w:t xml:space="preserve">you will likely do with your own students as well as providing you with</w:t>
+      </w:r>
+      <w:r>
+        <w:rPr>
+          <w:rFonts w:ascii="Inter" w:hAnsi="Inter"/>
+        </w:rPr>
+        <w:t xml:space="preserve"> </w:t>
+      </w:r>
+      <w:r>
+        <w:rPr>
+          <w:rFonts w:ascii="Inter" w:hAnsi="Inter"/>
+        </w:rPr>
+        <w:t xml:space="preserve">tools to improve your own reading comprehension.</w:t>
       </w:r>
     </w:p>
     <w:p>
@@ -135,7 +427,22 @@
         <w:pStyle w:val="BodyText"/>
       </w:pPr>
       <w:r>
-        <w:t xml:space="preserve">Answer the following three prompts regarding this week’s assigned readings and your use of NotebookLM to better understand them.</w:t>
+        <w:rPr>
+          <w:rFonts w:ascii="Inter" w:hAnsi="Inter"/>
+        </w:rPr>
+        <w:t xml:space="preserve">Answer the following three prompts regarding this week’s assigned</w:t>
+      </w:r>
+      <w:r>
+        <w:rPr>
+          <w:rFonts w:ascii="Inter" w:hAnsi="Inter"/>
+        </w:rPr>
+        <w:t xml:space="preserve"> </w:t>
+      </w:r>
+      <w:r>
+        <w:rPr>
+          <w:rFonts w:ascii="Inter" w:hAnsi="Inter"/>
+        </w:rPr>
+        <w:t xml:space="preserve">readings and your use of NotebookLM to better understand them.</w:t>
       </w:r>
     </w:p>
     <w:p>
@@ -145,7 +452,9 @@
       <w:r>
         <w:rPr>
           <w:bCs/>
+          <w:rFonts w:ascii="Inter" w:hAnsi="Inter"/>
           <w:b/>
+          <w:color w:val="0F4761"/>
         </w:rPr>
         <w:t xml:space="preserve">Prompt 1: What NotebookLM tool did you try?</w:t>
       </w:r>
@@ -155,7 +464,34 @@
         <w:pStyle w:val="BodyText"/>
       </w:pPr>
       <w:r>
-        <w:t xml:space="preserve">NotebookLM offers eight different study tools: Audio Overview, Study Guide, Briefing Doc, FAQ, Mind Map, Quiz, Flashcards, and Slide Deck. Which one(s) did you experiment with this week?</w:t>
+        <w:rPr>
+          <w:rFonts w:ascii="Inter" w:hAnsi="Inter"/>
+        </w:rPr>
+        <w:t xml:space="preserve">NotebookLM offers eight different study tools: Audio Overview, Study</w:t>
+      </w:r>
+      <w:r>
+        <w:rPr>
+          <w:rFonts w:ascii="Inter" w:hAnsi="Inter"/>
+        </w:rPr>
+        <w:t xml:space="preserve"> </w:t>
+      </w:r>
+      <w:r>
+        <w:rPr>
+          <w:rFonts w:ascii="Inter" w:hAnsi="Inter"/>
+        </w:rPr>
+        <w:t xml:space="preserve">Guide, Briefing Doc, FAQ, Mind Map, Quiz, Flashcards, and Slide Deck.</w:t>
+      </w:r>
+      <w:r>
+        <w:rPr>
+          <w:rFonts w:ascii="Inter" w:hAnsi="Inter"/>
+        </w:rPr>
+        <w:t xml:space="preserve"> </w:t>
+      </w:r>
+      <w:r>
+        <w:rPr>
+          <w:rFonts w:ascii="Inter" w:hAnsi="Inter"/>
+        </w:rPr>
+        <w:t xml:space="preserve">Which one(s) did you experiment with this week?</w:t>
       </w:r>
     </w:p>
     <w:p>
@@ -165,7 +501,9 @@
       <w:r>
         <w:rPr>
           <w:bCs/>
+          <w:rFonts w:ascii="Inter" w:hAnsi="Inter"/>
           <w:b/>
+          <w:color w:val="0F4761"/>
         </w:rPr>
         <w:t xml:space="preserve">Prompt 2: How did you use it?</w:t>
       </w:r>
@@ -175,101 +513,174 @@
         <w:pStyle w:val="BodyText"/>
       </w:pPr>
       <w:r>
-        <w:t xml:space="preserve">Describe your approach to using NotebookLM with the readings:</w:t>
-      </w:r>
-      <w:r>
-        <w:t xml:space="preserve"> </w:t>
-      </w:r>
-      <w:r>
-        <w:t xml:space="preserve">- Did you use it</w:t>
-      </w:r>
-      <w:r>
+        <w:rPr>
+          <w:rFonts w:ascii="Inter" w:hAnsi="Inter"/>
+        </w:rPr>
+        <w:t xml:space="preserve">Describe your approach to using NotebookLM with the readings: - Did you</w:t>
+      </w:r>
+      <w:r>
+        <w:rPr>
+          <w:rFonts w:ascii="Inter" w:hAnsi="Inter"/>
+        </w:rPr>
+        <w:t xml:space="preserve"> </w:t>
+      </w:r>
+      <w:r>
+        <w:rPr>
+          <w:rFonts w:ascii="Inter" w:hAnsi="Inter"/>
+        </w:rPr>
+        <w:t xml:space="preserve">use it</w:t>
+      </w:r>
+      <w:r>
+        <w:rPr>
+          <w:rFonts w:ascii="Inter" w:hAnsi="Inter"/>
+        </w:rPr>
         <w:t xml:space="preserve"> </w:t>
       </w:r>
       <w:r>
         <w:rPr>
           <w:iCs/>
+          <w:rFonts w:ascii="Inter" w:hAnsi="Inter"/>
           <w:i/>
         </w:rPr>
         <w:t xml:space="preserve">before</w:t>
       </w:r>
       <w:r>
-        <w:t xml:space="preserve"> </w:t>
-      </w:r>
-      <w:r>
-        <w:t xml:space="preserve">reading as a preview to orient yourself to the main ideas?</w:t>
-      </w:r>
-      <w:r>
-        <w:t xml:space="preserve"> </w:t>
-      </w:r>
-      <w:r>
-        <w:t xml:space="preserve">- Did you use it</w:t>
-      </w:r>
-      <w:r>
+        <w:rPr>
+          <w:rFonts w:ascii="Inter" w:hAnsi="Inter"/>
+        </w:rPr>
+        <w:t xml:space="preserve"> </w:t>
+      </w:r>
+      <w:r>
+        <w:rPr>
+          <w:rFonts w:ascii="Inter" w:hAnsi="Inter"/>
+        </w:rPr>
+        <w:t xml:space="preserve">reading as a preview to orient yourself to the main</w:t>
+      </w:r>
+      <w:r>
+        <w:rPr>
+          <w:rFonts w:ascii="Inter" w:hAnsi="Inter"/>
+        </w:rPr>
+        <w:t xml:space="preserve"> </w:t>
+      </w:r>
+      <w:r>
+        <w:rPr>
+          <w:rFonts w:ascii="Inter" w:hAnsi="Inter"/>
+        </w:rPr>
+        <w:t xml:space="preserve">ideas? - Did you use it</w:t>
+      </w:r>
+      <w:r>
+        <w:rPr>
+          <w:rFonts w:ascii="Inter" w:hAnsi="Inter"/>
+        </w:rPr>
         <w:t xml:space="preserve"> </w:t>
       </w:r>
       <w:r>
         <w:rPr>
           <w:iCs/>
+          <w:rFonts w:ascii="Inter" w:hAnsi="Inter"/>
           <w:i/>
         </w:rPr>
         <w:t xml:space="preserve">after</w:t>
       </w:r>
       <w:r>
-        <w:t xml:space="preserve"> </w:t>
-      </w:r>
-      <w:r>
-        <w:t xml:space="preserve">reading to review and reinforce what you learned?</w:t>
-      </w:r>
-      <w:r>
-        <w:t xml:space="preserve"> </w:t>
-      </w:r>
-      <w:r>
-        <w:t xml:space="preserve">- Did you use it</w:t>
-      </w:r>
-      <w:r>
+        <w:rPr>
+          <w:rFonts w:ascii="Inter" w:hAnsi="Inter"/>
+        </w:rPr>
+        <w:t xml:space="preserve"> </w:t>
+      </w:r>
+      <w:r>
+        <w:rPr>
+          <w:rFonts w:ascii="Inter" w:hAnsi="Inter"/>
+        </w:rPr>
+        <w:t xml:space="preserve">reading to review and reinforce what you</w:t>
+      </w:r>
+      <w:r>
+        <w:rPr>
+          <w:rFonts w:ascii="Inter" w:hAnsi="Inter"/>
+        </w:rPr>
+        <w:t xml:space="preserve"> </w:t>
+      </w:r>
+      <w:r>
+        <w:rPr>
+          <w:rFonts w:ascii="Inter" w:hAnsi="Inter"/>
+        </w:rPr>
+        <w:t xml:space="preserve">learned? - Did you use it</w:t>
+      </w:r>
+      <w:r>
+        <w:rPr>
+          <w:rFonts w:ascii="Inter" w:hAnsi="Inter"/>
+        </w:rPr>
         <w:t xml:space="preserve"> </w:t>
       </w:r>
       <w:r>
         <w:rPr>
           <w:iCs/>
+          <w:rFonts w:ascii="Inter" w:hAnsi="Inter"/>
           <w:i/>
         </w:rPr>
         <w:t xml:space="preserve">instead of</w:t>
       </w:r>
       <w:r>
-        <w:t xml:space="preserve"> </w:t>
-      </w:r>
-      <w:r>
-        <w:t xml:space="preserve">reading to get the key points quickly?</w:t>
-      </w:r>
-      <w:r>
-        <w:t xml:space="preserve"> </w:t>
-      </w:r>
-      <w:r>
-        <w:t xml:space="preserve">- Did you use it</w:t>
-      </w:r>
-      <w:r>
+        <w:rPr>
+          <w:rFonts w:ascii="Inter" w:hAnsi="Inter"/>
+        </w:rPr>
+        <w:t xml:space="preserve"> </w:t>
+      </w:r>
+      <w:r>
+        <w:rPr>
+          <w:rFonts w:ascii="Inter" w:hAnsi="Inter"/>
+        </w:rPr>
+        <w:t xml:space="preserve">reading to get the key points</w:t>
+      </w:r>
+      <w:r>
+        <w:rPr>
+          <w:rFonts w:ascii="Inter" w:hAnsi="Inter"/>
+        </w:rPr>
+        <w:t xml:space="preserve"> </w:t>
+      </w:r>
+      <w:r>
+        <w:rPr>
+          <w:rFonts w:ascii="Inter" w:hAnsi="Inter"/>
+        </w:rPr>
+        <w:t xml:space="preserve">quickly? - Did you use it</w:t>
+      </w:r>
+      <w:r>
+        <w:rPr>
+          <w:rFonts w:ascii="Inter" w:hAnsi="Inter"/>
+        </w:rPr>
         <w:t xml:space="preserve"> </w:t>
       </w:r>
       <w:r>
         <w:rPr>
           <w:iCs/>
+          <w:rFonts w:ascii="Inter" w:hAnsi="Inter"/>
           <w:i/>
         </w:rPr>
         <w:t xml:space="preserve">during</w:t>
       </w:r>
       <w:r>
-        <w:t xml:space="preserve"> </w:t>
-      </w:r>
-      <w:r>
-        <w:t xml:space="preserve">reading as a companion to help clarify confusing parts?</w:t>
-      </w:r>
-      <w:r>
-        <w:t xml:space="preserve"> </w:t>
-      </w:r>
-      <w:r>
-        <w:t xml:space="preserve">- Did you use it in some other way?</w:t>
+        <w:rPr>
+          <w:rFonts w:ascii="Inter" w:hAnsi="Inter"/>
+        </w:rPr>
+        <w:t xml:space="preserve"> </w:t>
+      </w:r>
+      <w:r>
+        <w:rPr>
+          <w:rFonts w:ascii="Inter" w:hAnsi="Inter"/>
+        </w:rPr>
+        <w:t xml:space="preserve">reading as a companion to help</w:t>
+      </w:r>
+      <w:r>
+        <w:rPr>
+          <w:rFonts w:ascii="Inter" w:hAnsi="Inter"/>
+        </w:rPr>
+        <w:t xml:space="preserve"> </w:t>
+      </w:r>
+      <w:r>
+        <w:rPr>
+          <w:rFonts w:ascii="Inter" w:hAnsi="Inter"/>
+        </w:rPr>
+        <w:t xml:space="preserve">clarify confusing parts? - Did you use it in some other way?</w:t>
       </w:r>
     </w:p>
     <w:p>
@@ -279,9 +690,29 @@
       <w:r>
         <w:rPr>
           <w:bCs/>
+          <w:rFonts w:ascii="Inter" w:hAnsi="Inter"/>
           <w:b/>
-        </w:rPr>
-        <w:t xml:space="preserve">Prompt 3: What’s one idea from the reading that will change how you teach?</w:t>
+          <w:color w:val="0F4761"/>
+        </w:rPr>
+        <w:t xml:space="preserve">Prompt 3: What’s one idea from the reading that will change how you</w:t>
+      </w:r>
+      <w:r>
+        <w:rPr>
+          <w:bCs/>
+          <w:rFonts w:ascii="Inter" w:hAnsi="Inter"/>
+          <w:b/>
+          <w:color w:val="0F4761"/>
+        </w:rPr>
+        <w:t xml:space="preserve"> </w:t>
+      </w:r>
+      <w:r>
+        <w:rPr>
+          <w:bCs/>
+          <w:rFonts w:ascii="Inter" w:hAnsi="Inter"/>
+          <w:b/>
+          <w:color w:val="0F4761"/>
+        </w:rPr>
+        <w:t xml:space="preserve">teach?</w:t>
       </w:r>
     </w:p>
     <w:p>
@@ -289,22 +720,47 @@
         <w:pStyle w:val="BodyText"/>
       </w:pPr>
       <w:r>
-        <w:t xml:space="preserve">Be specific! Connect the reading to your practice, field experience, or a concrete example. Don’t just summarize—explain what you’ll actually</w:t>
-      </w:r>
-      <w:r>
+        <w:rPr>
+          <w:rFonts w:ascii="Inter" w:hAnsi="Inter"/>
+        </w:rPr>
+        <w:t xml:space="preserve">Be specific! Connect the reading to your practice, field experience, or</w:t>
+      </w:r>
+      <w:r>
+        <w:rPr>
+          <w:rFonts w:ascii="Inter" w:hAnsi="Inter"/>
+        </w:rPr>
+        <w:t xml:space="preserve"> </w:t>
+      </w:r>
+      <w:r>
+        <w:rPr>
+          <w:rFonts w:ascii="Inter" w:hAnsi="Inter"/>
+        </w:rPr>
+        <w:t xml:space="preserve">a concrete example. Don’t just summarize—explain what you’ll actually</w:t>
+      </w:r>
+      <w:r>
+        <w:rPr>
+          <w:rFonts w:ascii="Inter" w:hAnsi="Inter"/>
+        </w:rPr>
         <w:t xml:space="preserve"> </w:t>
       </w:r>
       <w:r>
         <w:rPr>
           <w:iCs/>
+          <w:rFonts w:ascii="Inter" w:hAnsi="Inter"/>
           <w:i/>
         </w:rPr>
         <w:t xml:space="preserve">do</w:t>
       </w:r>
       <w:r>
-        <w:t xml:space="preserve"> </w:t>
-      </w:r>
-      <w:r>
+        <w:rPr>
+          <w:rFonts w:ascii="Inter" w:hAnsi="Inter"/>
+        </w:rPr>
+        <w:t xml:space="preserve"> </w:t>
+      </w:r>
+      <w:r>
+        <w:rPr>
+          <w:rFonts w:ascii="Inter" w:hAnsi="Inter"/>
+        </w:rPr>
         <w:t xml:space="preserve">differently in your teaching.</w:t>
       </w:r>
     </w:p>
@@ -315,46 +771,94 @@
       <w:r>
         <w:rPr>
           <w:iCs/>
+          <w:rFonts w:ascii="Inter" w:hAnsi="Inter"/>
           <w:i/>
         </w:rPr>
         <w:t xml:space="preserve">Example:</w:t>
       </w:r>
       <w:r>
-        <w:t xml:space="preserve"> </w:t>
-      </w:r>
-      <w:r>
+        <w:rPr>
+          <w:rFonts w:ascii="Inter" w:hAnsi="Inter"/>
+        </w:rPr>
+        <w:t xml:space="preserve"> </w:t>
+      </w:r>
+      <w:r>
+        <w:rPr>
+          <w:rFonts w:ascii="Inter" w:hAnsi="Inter"/>
+        </w:rPr>
         <w:t xml:space="preserve">“</w:t>
       </w:r>
       <w:r>
+        <w:rPr>
+          <w:rFonts w:ascii="Inter" w:hAnsi="Inter"/>
+        </w:rPr>
         <w:t xml:space="preserve">Boaler’s point about</w:t>
       </w:r>
       <w:r>
-        <w:t xml:space="preserve"> </w:t>
-      </w:r>
-      <w:r>
+        <w:rPr>
+          <w:rFonts w:ascii="Inter" w:hAnsi="Inter"/>
+        </w:rPr>
+        <w:t xml:space="preserve"> </w:t>
+      </w:r>
+      <w:r>
+        <w:rPr>
+          <w:rFonts w:ascii="Inter" w:hAnsi="Inter"/>
+        </w:rPr>
         <w:t xml:space="preserve">‘</w:t>
       </w:r>
       <w:r>
+        <w:rPr>
+          <w:rFonts w:ascii="Inter" w:hAnsi="Inter"/>
+        </w:rPr>
         <w:t xml:space="preserve">low floor, high ceiling</w:t>
       </w:r>
       <w:r>
+        <w:rPr>
+          <w:rFonts w:ascii="Inter" w:hAnsi="Inter"/>
+        </w:rPr>
         <w:t xml:space="preserve">’</w:t>
       </w:r>
       <w:r>
-        <w:t xml:space="preserve"> </w:t>
-      </w:r>
-      <w:r>
-        <w:t xml:space="preserve">tasks made me realize my field lesson only had a low floor—I need to add extension questions so advanced students aren’t just waiting.</w:t>
-      </w:r>
-      <w:r>
+        <w:rPr>
+          <w:rFonts w:ascii="Inter" w:hAnsi="Inter"/>
+        </w:rPr>
+        <w:t xml:space="preserve"> </w:t>
+      </w:r>
+      <w:r>
+        <w:rPr>
+          <w:rFonts w:ascii="Inter" w:hAnsi="Inter"/>
+        </w:rPr>
+        <w:t xml:space="preserve">tasks made me</w:t>
+      </w:r>
+      <w:r>
+        <w:rPr>
+          <w:rFonts w:ascii="Inter" w:hAnsi="Inter"/>
+        </w:rPr>
+        <w:t xml:space="preserve"> </w:t>
+      </w:r>
+      <w:r>
+        <w:rPr>
+          <w:rFonts w:ascii="Inter" w:hAnsi="Inter"/>
+        </w:rPr>
+        <w:t xml:space="preserve">realize my field lesson only had a low floor—I need to add extension</w:t>
+      </w:r>
+      <w:r>
+        <w:rPr>
+          <w:rFonts w:ascii="Inter" w:hAnsi="Inter"/>
+        </w:rPr>
+        <w:t xml:space="preserve"> </w:t>
+      </w:r>
+      <w:r>
+        <w:rPr>
+          <w:rFonts w:ascii="Inter" w:hAnsi="Inter"/>
+        </w:rPr>
+        <w:t xml:space="preserve">questions so advanced students aren’t just waiting.</w:t>
+      </w:r>
+      <w:r>
+        <w:rPr>
+          <w:rFonts w:ascii="Inter" w:hAnsi="Inter"/>
+        </w:rPr>
         <w:t xml:space="preserve">”</w:t>
-      </w:r>
-    </w:p>
-    <w:p>
-      <w:r>
-        <w:pict>
-          <v:rect style="width:0;height:1.5pt" o:hralign="center" o:hrstd="t" o:hr="t"/>
-        </w:pict>
       </w:r>
     </w:p>
     <w:bookmarkEnd w:id="21"/>
@@ -364,6 +868,9 @@
         <w:pStyle w:val="Heading2"/>
       </w:pPr>
       <w:r>
+        <w:rPr>
+          <w:rFonts w:ascii="Inter" w:hAnsi="Inter"/>
+        </w:rPr>
         <w:t xml:space="preserve">Part 3: Respond to Two Classmates</w:t>
       </w:r>
     </w:p>
@@ -372,57 +879,130 @@
         <w:pStyle w:val="FirstParagraph"/>
       </w:pPr>
       <w:r>
-        <w:t xml:space="preserve">After posting your reflection, read through your classmates’ responses and reply meaningfully to</w:t>
-      </w:r>
-      <w:r>
+        <w:rPr>
+          <w:rFonts w:ascii="Inter" w:hAnsi="Inter"/>
+        </w:rPr>
+        <w:t xml:space="preserve">After posting your reflection, read through your classmates’ responses</w:t>
+      </w:r>
+      <w:r>
+        <w:rPr>
+          <w:rFonts w:ascii="Inter" w:hAnsi="Inter"/>
+        </w:rPr>
+        <w:t xml:space="preserve"> </w:t>
+      </w:r>
+      <w:r>
+        <w:rPr>
+          <w:rFonts w:ascii="Inter" w:hAnsi="Inter"/>
+        </w:rPr>
+        <w:t xml:space="preserve">and reply meaningfully to</w:t>
+      </w:r>
+      <w:r>
+        <w:rPr>
+          <w:rFonts w:ascii="Inter" w:hAnsi="Inter"/>
+        </w:rPr>
         <w:t xml:space="preserve"> </w:t>
       </w:r>
       <w:r>
         <w:rPr>
           <w:bCs/>
+          <w:rFonts w:ascii="Inter" w:hAnsi="Inter"/>
           <w:b/>
+          <w:color w:val="0F4761"/>
         </w:rPr>
         <w:t xml:space="preserve">two</w:t>
       </w:r>
       <w:r>
-        <w:t xml:space="preserve"> </w:t>
-      </w:r>
-      <w:r>
+        <w:rPr>
+          <w:rFonts w:ascii="Inter" w:hAnsi="Inter"/>
+        </w:rPr>
+        <w:t xml:space="preserve"> </w:t>
+      </w:r>
+      <w:r>
+        <w:rPr>
+          <w:rFonts w:ascii="Inter" w:hAnsi="Inter"/>
+        </w:rPr>
         <w:t xml:space="preserve">of them. Each response should be</w:t>
       </w:r>
       <w:r>
+        <w:rPr>
+          <w:rFonts w:ascii="Inter" w:hAnsi="Inter"/>
+        </w:rPr>
         <w:t xml:space="preserve"> </w:t>
       </w:r>
       <w:r>
         <w:rPr>
           <w:bCs/>
+          <w:rFonts w:ascii="Inter" w:hAnsi="Inter"/>
           <w:b/>
-        </w:rPr>
-        <w:t xml:space="preserve">2-3 sentences</w:t>
-      </w:r>
-      <w:r>
-        <w:t xml:space="preserve"> </w:t>
-      </w:r>
-      <w:r>
-        <w:t xml:space="preserve">that:</w:t>
-      </w:r>
-      <w:r>
-        <w:t xml:space="preserve"> </w:t>
-      </w:r>
-      <w:r>
-        <w:t xml:space="preserve">- Builds on their idea with an example from your own experience or reading, OR</w:t>
-      </w:r>
-      <w:r>
-        <w:t xml:space="preserve"> </w:t>
-      </w:r>
-      <w:r>
-        <w:t xml:space="preserve">- Asks a genuine follow-up question about their insight, OR</w:t>
-      </w:r>
-      <w:r>
-        <w:t xml:space="preserve"> </w:t>
-      </w:r>
-      <w:r>
-        <w:t xml:space="preserve">- Connects their idea to something from a different week or reading</w:t>
+          <w:color w:val="0F4761"/>
+        </w:rPr>
+        <w:t xml:space="preserve">2-3</w:t>
+      </w:r>
+      <w:r>
+        <w:rPr>
+          <w:bCs/>
+          <w:rFonts w:ascii="Inter" w:hAnsi="Inter"/>
+          <w:b/>
+          <w:color w:val="0F4761"/>
+        </w:rPr>
+        <w:t xml:space="preserve"> </w:t>
+      </w:r>
+      <w:r>
+        <w:rPr>
+          <w:bCs/>
+          <w:rFonts w:ascii="Inter" w:hAnsi="Inter"/>
+          <w:b/>
+          <w:color w:val="0F4761"/>
+        </w:rPr>
+        <w:t xml:space="preserve">sentences</w:t>
+      </w:r>
+      <w:r>
+        <w:rPr>
+          <w:rFonts w:ascii="Inter" w:hAnsi="Inter"/>
+        </w:rPr>
+        <w:t xml:space="preserve"> </w:t>
+      </w:r>
+      <w:r>
+        <w:rPr>
+          <w:rFonts w:ascii="Inter" w:hAnsi="Inter"/>
+        </w:rPr>
+        <w:t xml:space="preserve">that: - Builds on their idea with an example from your own</w:t>
+      </w:r>
+      <w:r>
+        <w:rPr>
+          <w:rFonts w:ascii="Inter" w:hAnsi="Inter"/>
+        </w:rPr>
+        <w:t xml:space="preserve"> </w:t>
+      </w:r>
+      <w:r>
+        <w:rPr>
+          <w:rFonts w:ascii="Inter" w:hAnsi="Inter"/>
+        </w:rPr>
+        <w:t xml:space="preserve">experience or reading, OR - Asks a genuine follow-up question about</w:t>
+      </w:r>
+      <w:r>
+        <w:rPr>
+          <w:rFonts w:ascii="Inter" w:hAnsi="Inter"/>
+        </w:rPr>
+        <w:t xml:space="preserve"> </w:t>
+      </w:r>
+      <w:r>
+        <w:rPr>
+          <w:rFonts w:ascii="Inter" w:hAnsi="Inter"/>
+        </w:rPr>
+        <w:t xml:space="preserve">their insight, OR - Connects their idea to something from a different</w:t>
+      </w:r>
+      <w:r>
+        <w:rPr>
+          <w:rFonts w:ascii="Inter" w:hAnsi="Inter"/>
+        </w:rPr>
+        <w:t xml:space="preserve"> </w:t>
+      </w:r>
+      <w:r>
+        <w:rPr>
+          <w:rFonts w:ascii="Inter" w:hAnsi="Inter"/>
+        </w:rPr>
+        <w:t xml:space="preserve">week or reading</w:t>
       </w:r>
     </w:p>
     <w:p>
@@ -432,90 +1012,153 @@
       <w:r>
         <w:rPr>
           <w:bCs/>
+          <w:rFonts w:ascii="Inter" w:hAnsi="Inter"/>
           <w:b/>
+          <w:color w:val="0F4761"/>
         </w:rPr>
         <w:t xml:space="preserve">NOT accepted:</w:t>
       </w:r>
       <w:r>
-        <w:t xml:space="preserve"> </w:t>
-      </w:r>
-      <w:r>
+        <w:rPr>
+          <w:rFonts w:ascii="Inter" w:hAnsi="Inter"/>
+        </w:rPr>
+        <w:t xml:space="preserve"> </w:t>
+      </w:r>
+      <w:r>
+        <w:rPr>
+          <w:rFonts w:ascii="Inter" w:hAnsi="Inter"/>
+        </w:rPr>
         <w:t xml:space="preserve">“</w:t>
       </w:r>
       <w:r>
+        <w:rPr>
+          <w:rFonts w:ascii="Inter" w:hAnsi="Inter"/>
+        </w:rPr>
         <w:t xml:space="preserve">Great post!</w:t>
       </w:r>
       <w:r>
+        <w:rPr>
+          <w:rFonts w:ascii="Inter" w:hAnsi="Inter"/>
+        </w:rPr>
         <w:t xml:space="preserve">”</w:t>
       </w:r>
       <w:r>
-        <w:t xml:space="preserve"> </w:t>
-      </w:r>
-      <w:r>
+        <w:rPr>
+          <w:rFonts w:ascii="Inter" w:hAnsi="Inter"/>
+        </w:rPr>
+        <w:t xml:space="preserve"> </w:t>
+      </w:r>
+      <w:r>
+        <w:rPr>
+          <w:rFonts w:ascii="Inter" w:hAnsi="Inter"/>
+        </w:rPr>
         <w:t xml:space="preserve">or</w:t>
       </w:r>
       <w:r>
-        <w:t xml:space="preserve"> </w:t>
-      </w:r>
-      <w:r>
+        <w:rPr>
+          <w:rFonts w:ascii="Inter" w:hAnsi="Inter"/>
+        </w:rPr>
+        <w:t xml:space="preserve"> </w:t>
+      </w:r>
+      <w:r>
+        <w:rPr>
+          <w:rFonts w:ascii="Inter" w:hAnsi="Inter"/>
+        </w:rPr>
         <w:t xml:space="preserve">“</w:t>
       </w:r>
       <w:r>
+        <w:rPr>
+          <w:rFonts w:ascii="Inter" w:hAnsi="Inter"/>
+        </w:rPr>
         <w:t xml:space="preserve">I agree!</w:t>
       </w:r>
       <w:r>
+        <w:rPr>
+          <w:rFonts w:ascii="Inter" w:hAnsi="Inter"/>
+        </w:rPr>
         <w:t xml:space="preserve">”</w:t>
       </w:r>
       <w:r>
-        <w:t xml:space="preserve"> </w:t>
-      </w:r>
-      <w:r>
+        <w:rPr>
+          <w:rFonts w:ascii="Inter" w:hAnsi="Inter"/>
+        </w:rPr>
+        <w:t xml:space="preserve"> </w:t>
+      </w:r>
+      <w:r>
+        <w:rPr>
+          <w:rFonts w:ascii="Inter" w:hAnsi="Inter"/>
+        </w:rPr>
         <w:t xml:space="preserve">Show you’re thinking</w:t>
       </w:r>
       <w:r>
+        <w:rPr>
+          <w:rFonts w:ascii="Inter" w:hAnsi="Inter"/>
+        </w:rPr>
         <w:t xml:space="preserve"> </w:t>
       </w:r>
       <w:r>
         <w:rPr>
           <w:iCs/>
+          <w:rFonts w:ascii="Inter" w:hAnsi="Inter"/>
           <w:i/>
         </w:rPr>
         <w:t xml:space="preserve">with</w:t>
       </w:r>
       <w:r>
-        <w:t xml:space="preserve"> </w:t>
-      </w:r>
-      <w:r>
+        <w:rPr>
+          <w:rFonts w:ascii="Inter" w:hAnsi="Inter"/>
+        </w:rPr>
+        <w:t xml:space="preserve"> </w:t>
+      </w:r>
+      <w:r>
+        <w:rPr>
+          <w:rFonts w:ascii="Inter" w:hAnsi="Inter"/>
+        </w:rPr>
         <w:t xml:space="preserve">them, not just checking a box.</w:t>
       </w:r>
     </w:p>
     <w:p>
-      <w:r>
-        <w:pict>
-          <v:rect style="width:0;height:1.5pt" o:hralign="center" o:hrstd="t" o:hr="t"/>
-        </w:pict>
-      </w:r>
-    </w:p>
-    <w:p>
-      <w:pPr>
-        <w:pStyle w:val="FirstParagraph"/>
+      <w:pPr>
+        <w:pStyle w:val="BodyText"/>
       </w:pPr>
       <w:r>
         <w:rPr>
           <w:bCs/>
+          <w:rFonts w:ascii="Inter" w:hAnsi="Inter"/>
           <w:b/>
-        </w:rPr>
-        <w:t xml:space="preserve">This post is worth 5 points completion credit.</w:t>
-      </w:r>
-      <w:r>
-        <w:t xml:space="preserve"> </w:t>
-      </w:r>
-      <w:r>
-        <w:t xml:space="preserve">Due Sunday by 11:59pm.</w:t>
+          <w:color w:val="0F4761"/>
+        </w:rPr>
+        <w:t xml:space="preserve">This post is worth 10 points completion credit.</w:t>
+      </w:r>
+      <w:r>
+        <w:rPr>
+          <w:rFonts w:ascii="Inter" w:hAnsi="Inter"/>
+        </w:rPr>
+        <w:t xml:space="preserve"> </w:t>
+      </w:r>
+      <w:r>
+        <w:rPr>
+          <w:rFonts w:ascii="Inter" w:hAnsi="Inter"/>
+        </w:rPr>
+        <w:t xml:space="preserve">Due Sunday by</w:t>
+      </w:r>
+      <w:r>
+        <w:rPr>
+          <w:rFonts w:ascii="Inter" w:hAnsi="Inter"/>
+        </w:rPr>
+        <w:t xml:space="preserve"> </w:t>
+      </w:r>
+      <w:r>
+        <w:rPr>
+          <w:rFonts w:ascii="Inter" w:hAnsi="Inter"/>
+        </w:rPr>
+        <w:t xml:space="preserve">11:59pm.</w:t>
       </w:r>
     </w:p>
     <w:bookmarkEnd w:id="22"/>
-    <w:sectPr/>
+    <w:sectPr>
+      <w:pgMar w:top="720" w:bottom="720" w:left="720" w:right="720"/>
+    </w:sectPr>
   </w:body>
 </w:document>
 </file>

</xml_diff>

<commit_message>
Update all LM assignment files with new philosophical prompts and team reading model
- Reformatted LM1, LM3-LM7 to match LM2 template styling
- Added content-specific philosophical discussion prompts for each week
- Updated assessment structure: Chapter Deep-Dive (4pts) + Synthesis (6pts)
- LM1 (Week 1): Pre-team formation, includes peer responses
- LM2-LM7: Team-based reading model with human + AI synthesis
- All files maintain consistent formatting (fonts, colors, margins)
</commit_message>
<xml_diff>
--- a/Assessments/LM1-Week-01.docx
+++ b/Assessments/LM1-Week-01.docx
@@ -5,254 +5,162 @@
     <w:p>
       <w:r>
         <w:rPr>
+          <w:rFonts w:ascii="Calibri" w:hAnsi="Calibri"/>
           <w:b/>
-          <w:color w:val="000000"/>
-          <w:sz w:val="24"/>
+          <w:sz w:val="32"/>
         </w:rPr>
         <w:t>NotebookLM Discussion Post - Week 1</w:t>
-        <w:br/>
-        <w:t>TCE 486/586A</w:t>
-        <w:br/>
-        <w:t>Spring 2026 (Edwards)</w:t>
-        <w:br/>
-        <w:t>10 points possible</w:t>
       </w:r>
     </w:p>
     <w:p>
       <w:r>
         <w:rPr>
+          <w:rFonts w:ascii="Calibri" w:hAnsi="Calibri"/>
+          <w:b/>
+          <w:sz w:val="22"/>
+        </w:rPr>
+        <w:t>TCE 486/586A</w:t>
+      </w:r>
+    </w:p>
+    <w:p>
+      <w:r>
+        <w:rPr>
+          <w:rFonts w:ascii="Calibri" w:hAnsi="Calibri"/>
+          <w:sz w:val="22"/>
+        </w:rPr>
+        <w:t>Spring 2026 (Edwards)</w:t>
+      </w:r>
+    </w:p>
+    <w:p>
+      <w:r>
+        <w:rPr>
+          <w:rFonts w:ascii="Calibri" w:hAnsi="Calibri"/>
+          <w:sz w:val="22"/>
+        </w:rPr>
+        <w:t>5 points possible</w:t>
+      </w:r>
+    </w:p>
+    <w:p/>
+    <w:p>
+      <w:r>
+        <w:rPr>
+          <w:rFonts w:ascii="Calibri" w:hAnsi="Calibri"/>
           <w:b/>
           <w:color w:val="0F4761"/>
+          <w:sz w:val="22"/>
         </w:rPr>
         <w:t>1. What is this all about?</w:t>
       </w:r>
     </w:p>
     <w:p>
       <w:r>
-        <w:t>These discussion posts serve two purposes: (1) To give you a chance to reflect on the readings and discussions you had with classmates about them; and (2) To provide you with practice using genAI tools, specifically NotebookLM, to engage with readings. This anticipates work you will likely do with your own students as well as providing you with tools to improve your own reading comprehension.</w:t>
+        <w:rPr>
+          <w:rFonts w:ascii="Calibri" w:hAnsi="Calibri"/>
+          <w:sz w:val="22"/>
+        </w:rPr>
+        <w:t>These discussion posts have two purposes: (1) To offer you a chance to reflect on the readings and discussions you had with classmates about them; and (2) To provide you with practice using genAI tools, specifically NotebookLM, to engage with readings. This anticipates work you will likely do with your own students as well as providing you with tools to improve your own reading comprehension.</w:t>
+        <w:br/>
+        <w:br/>
+        <w:t>This Week's Prompts:</w:t>
+        <w:br/>
+        <w:br/>
+        <w:t>Ambitious Science Teaching, Chapter 1: Ambitious Science Teaching</w:t>
+        <w:br/>
+        <w:t>What does "ambitious" science teaching mean? If teachers should "anchor learning in real phenomena," when should you actually TEACH the vocabulary? Before students investigate (so they can name what they see)? After (so they construct meaning first)? Never explicitly?</w:t>
+        <w:br/>
+        <w:br/>
+        <w:t>Boaler, Chapter 3: The Creativity and Beauty in Mathematics</w:t>
+        <w:br/>
+        <w:t>Boaler says "math is too much answer time and not enough learning time"—but don't students NEED answers to know if they're learning correctly? Can you really teach math without focusing on right and wrong answers?</w:t>
+      </w:r>
+    </w:p>
+    <w:p/>
+    <w:p>
+      <w:r>
+        <w:rPr>
+          <w:rFonts w:ascii="Calibri" w:hAnsi="Calibri"/>
+          <w:b/>
+          <w:color w:val="0F4761"/>
+          <w:sz w:val="22"/>
+        </w:rPr>
+        <w:t>2. What do I need to do?</w:t>
       </w:r>
     </w:p>
     <w:p>
       <w:r>
         <w:rPr>
+          <w:rFonts w:ascii="Calibri" w:hAnsi="Calibri"/>
+          <w:sz w:val="22"/>
+        </w:rPr>
+        <w:t>Answer ONE of the philosophical prompts above, then respond to 2 classmates.</w:t>
+        <w:br/>
+        <w:br/>
+        <w:t>Part 1: Your Reflection (3 points)</w:t>
+        <w:br/>
+        <w:br/>
+        <w:t>(a) Choose ONE prompt above and respond in 100-200 words.</w:t>
+        <w:br/>
+        <w:br/>
+        <w:t>Then answer the following questions, each in a solid paragraph. Include direct references to your reading in (c).</w:t>
+        <w:br/>
+        <w:br/>
+        <w:t>(b) What NotebookLM tool(s) did you use this week? (Audio Overview, Study Guide, Briefing Doc, FAQ, etc.)</w:t>
+        <w:br/>
+        <w:br/>
+        <w:t>(c) What's one teaching idea from your reading that you want to try? Be specific!</w:t>
+        <w:br/>
+        <w:br/>
+        <w:t>Part 2: Respond to 2 Classmates (2 points)</w:t>
+        <w:br/>
+        <w:br/>
+        <w:t>After posting your reflection, read through your classmates' responses and reply meaningfully to two of them. Each response should be 2-3 sentences that:</w:t>
+        <w:br/>
+        <w:br/>
+        <w:t>• Builds on their idea with an example from your own experience or reading, OR</w:t>
+        <w:br/>
+        <w:t>• Asks a genuine follow-up question about their insight, OR</w:t>
+        <w:br/>
+        <w:t>• Connects their idea to something from this week's reading</w:t>
+        <w:br/>
+        <w:br/>
+        <w:t>NOT accepted: "Great post!" or "I agree!" Show you're thinking with them, not just checking a box.</w:t>
+      </w:r>
+    </w:p>
+    <w:p/>
+    <w:p>
+      <w:r>
+        <w:rPr>
+          <w:rFonts w:ascii="Calibri" w:hAnsi="Calibri"/>
           <w:b/>
           <w:color w:val="0F4761"/>
+          <w:sz w:val="22"/>
         </w:rPr>
-        <w:t>2. What do I need to do?</w:t>
+        <w:t>3. How will my work be assessed? (5 points)</w:t>
       </w:r>
     </w:p>
+    <w:p/>
     <w:tbl>
       <w:tblPr>
+        <w:tblStyle w:val="LightGrid-Accent1"/>
         <w:tblW w:type="auto" w:w="0"/>
         <w:tblLook w:firstColumn="1" w:firstRow="1" w:lastColumn="0" w:lastRow="0" w:noHBand="0" w:noVBand="1" w:val="04A0"/>
       </w:tblPr>
       <w:tblGrid>
-        <w:gridCol w:w="8640"/>
+        <w:gridCol w:w="3600"/>
+        <w:gridCol w:w="3600"/>
+        <w:gridCol w:w="3600"/>
       </w:tblGrid>
       <w:tr>
         <w:tc>
           <w:tcPr>
-            <w:tcW w:type="dxa" w:w="8640"/>
-            <w:shd w:fill="E0E0E0"/>
+            <w:tcW w:type="dxa" w:w="3600"/>
           </w:tcPr>
           <w:p>
             <w:r>
               <w:rPr>
+                <w:rFonts w:ascii="Calibri" w:hAnsi="Calibri"/>
                 <w:b/>
                 <w:sz w:val="22"/>
-              </w:rPr>
-              <w:t>This Week's Readings:</w:t>
-            </w:r>
-          </w:p>
-        </w:tc>
-      </w:tr>
-      <w:tr>
-        <w:tc>
-          <w:tcPr>
-            <w:tcW w:type="dxa" w:w="8640"/>
-            <w:shd w:fill="E0E0E0"/>
-          </w:tcPr>
-          <w:p>
-            <w:r>
-              <w:rPr>
-                <w:b/>
-                <w:sz w:val="20"/>
-              </w:rPr>
-              <w:t>Ambitious Science Teaching, Chapter 1: How Do You Begin the Year?</w:t>
-            </w:r>
-            <w:r>
-              <w:rPr>
-                <w:sz w:val="20"/>
-              </w:rPr>
-              <w:br/>
-              <w:t>Outlines how science teachers can establish norms and routines at the start of the year that support ambitious teaching practices.</w:t>
-            </w:r>
-          </w:p>
-        </w:tc>
-      </w:tr>
-      <w:tr>
-        <w:tc>
-          <w:tcPr>
-            <w:tcW w:type="dxa" w:w="8640"/>
-            <w:shd w:fill="E0E0E0"/>
-          </w:tcPr>
-          <w:p>
-            <w:r>
-              <w:rPr>
-                <w:b/>
-                <w:sz w:val="20"/>
-              </w:rPr>
-              <w:t>Boaler, Chapter 3: A Mindset for Mathematics</w:t>
-            </w:r>
-            <w:r>
-              <w:rPr>
-                <w:sz w:val="20"/>
-              </w:rPr>
-              <w:br/>
-              <w:t>Explores how students' beliefs about their mathematical ability profoundly shape their learning and provides strategies for cultivating growth mindsets.</w:t>
-            </w:r>
-          </w:p>
-        </w:tc>
-      </w:tr>
-    </w:tbl>
-    <w:p>
-      <w:r>
-        <w:t>Answer the following three prompts and respond to two classmates. The prompts ask you to discuss this week's readings and your use of NotebookLM to better understand them.</w:t>
-      </w:r>
-    </w:p>
-    <w:p>
-      <w:r>
-        <w:rPr>
-          <w:b/>
-        </w:rPr>
-        <w:t>Prompt 1: What NotebookLM tool did you try?</w:t>
-      </w:r>
-    </w:p>
-    <w:p>
-      <w:r>
-        <w:t>NotebookLM offers eight different study tools: Audio Overview, Study Guide, Briefing Doc, FAQ, Mind Map, Quiz, Flashcards, and Slide Deck. Which one(s) did you experiment with this week?</w:t>
-      </w:r>
-    </w:p>
-    <w:p>
-      <w:r>
-        <w:rPr>
-          <w:b/>
-        </w:rPr>
-        <w:t>Prompt 2: How did you use it?</w:t>
-      </w:r>
-    </w:p>
-    <w:p>
-      <w:r>
-        <w:t>Describe your approach to using NotebookLM with the readings:</w:t>
-      </w:r>
-    </w:p>
-    <w:p>
-      <w:r>
-        <w:t>• Did you use it before reading as a preview to orient yourself to the main ideas?</w:t>
-      </w:r>
-    </w:p>
-    <w:p>
-      <w:r>
-        <w:t>• Did you use it after reading to review and reinforce what you learned?</w:t>
-      </w:r>
-    </w:p>
-    <w:p>
-      <w:r>
-        <w:t>• Did you use it instead of reading to get the key points quickly?</w:t>
-      </w:r>
-    </w:p>
-    <w:p>
-      <w:r>
-        <w:t>• Did you use it during reading as a companion to help clarify confusing parts?</w:t>
-      </w:r>
-    </w:p>
-    <w:p>
-      <w:r>
-        <w:t>• Did you use it in some other way?</w:t>
-      </w:r>
-    </w:p>
-    <w:p>
-      <w:r>
-        <w:rPr>
-          <w:b/>
-        </w:rPr>
-        <w:t>Prompt 3: What's one idea from the reading that will change how you teach?</w:t>
-      </w:r>
-    </w:p>
-    <w:p>
-      <w:r>
-        <w:t>Be specific! Connect the reading to your practice, field experience, or a concrete example. Don't just summarize—explain what you'll actually do differently in your teaching.</w:t>
-      </w:r>
-    </w:p>
-    <w:p>
-      <w:r>
-        <w:rPr>
-          <w:i/>
-        </w:rPr>
-        <w:t>Example: "Boaler's point about 'low floor, high ceiling' tasks made me realize my field lesson only had a low floor—I need to add extension questions so advanced students aren't just waiting."</w:t>
-      </w:r>
-    </w:p>
-    <w:p>
-      <w:r>
-        <w:rPr>
-          <w:b/>
-        </w:rPr>
-        <w:t>Respond to two classmates:</w:t>
-      </w:r>
-    </w:p>
-    <w:p>
-      <w:r>
-        <w:t>After posting your reflection, read through your classmates' responses and reply meaningfully to two of them. Each response should be 2-3 sentences that:</w:t>
-      </w:r>
-    </w:p>
-    <w:p>
-      <w:r>
-        <w:t>• Builds on their idea with an example from your own experience or reading, OR</w:t>
-      </w:r>
-    </w:p>
-    <w:p>
-      <w:r>
-        <w:t>• Asks a genuine follow-up question about their insight, OR</w:t>
-      </w:r>
-    </w:p>
-    <w:p>
-      <w:r>
-        <w:t>• Connects their idea to something from a different week or reading</w:t>
-      </w:r>
-    </w:p>
-    <w:p>
-      <w:r>
-        <w:t>NOT accepted: "Great post!" or "I agree!" Show you're thinking with them, not just checking a box.</w:t>
-      </w:r>
-    </w:p>
-    <w:p>
-      <w:r>
-        <w:rPr>
-          <w:b/>
-          <w:color w:val="0F4761"/>
-        </w:rPr>
-        <w:t>3. How will my work be assessed? (10 pts)</w:t>
-      </w:r>
-    </w:p>
-    <w:tbl>
-      <w:tblPr>
-        <w:tblW w:type="auto" w:w="0"/>
-        <w:tblLook w:firstColumn="1" w:firstRow="1" w:lastColumn="0" w:lastRow="0" w:noHBand="0" w:noVBand="1" w:val="04A0"/>
-      </w:tblPr>
-      <w:tblGrid>
-        <w:gridCol w:w="2880"/>
-        <w:gridCol w:w="2880"/>
-        <w:gridCol w:w="2880"/>
-      </w:tblGrid>
-      <w:tr>
-        <w:tc>
-          <w:tcPr>
-            <w:tcW w:type="dxa" w:w="2880"/>
-          </w:tcPr>
-          <w:p>
-            <w:r>
-              <w:rPr>
-                <w:b/>
               </w:rPr>
               <w:t>Criterion</w:t>
             </w:r>
@@ -260,12 +168,14 @@
         </w:tc>
         <w:tc>
           <w:tcPr>
-            <w:tcW w:type="dxa" w:w="2880"/>
+            <w:tcW w:type="dxa" w:w="3600"/>
           </w:tcPr>
           <w:p>
             <w:r>
               <w:rPr>
+                <w:rFonts w:ascii="Calibri" w:hAnsi="Calibri"/>
                 <w:b/>
+                <w:sz w:val="22"/>
               </w:rPr>
               <w:t>Points</w:t>
             </w:r>
@@ -273,12 +183,14 @@
         </w:tc>
         <w:tc>
           <w:tcPr>
-            <w:tcW w:type="dxa" w:w="2880"/>
+            <w:tcW w:type="dxa" w:w="3600"/>
           </w:tcPr>
           <w:p>
             <w:r>
               <w:rPr>
+                <w:rFonts w:ascii="Calibri" w:hAnsi="Calibri"/>
                 <w:b/>
+                <w:sz w:val="22"/>
               </w:rPr>
               <w:t>What I'm Looking For</w:t>
             </w:r>
@@ -288,31 +200,43 @@
       <w:tr>
         <w:tc>
           <w:tcPr>
-            <w:tcW w:type="dxa" w:w="2880"/>
+            <w:tcW w:type="dxa" w:w="3600"/>
           </w:tcPr>
           <w:p>
             <w:r>
-              <w:t>Initial post completeness</w:t>
+              <w:rPr>
+                <w:rFonts w:ascii="Calibri" w:hAnsi="Calibri"/>
+                <w:sz w:val="22"/>
+              </w:rPr>
+              <w:t>Initial post</w:t>
             </w:r>
           </w:p>
         </w:tc>
         <w:tc>
           <w:tcPr>
-            <w:tcW w:type="dxa" w:w="2880"/>
+            <w:tcW w:type="dxa" w:w="3600"/>
           </w:tcPr>
           <w:p>
             <w:r>
+              <w:rPr>
+                <w:rFonts w:ascii="Calibri" w:hAnsi="Calibri"/>
+                <w:sz w:val="22"/>
+              </w:rPr>
               <w:t>3</w:t>
             </w:r>
           </w:p>
         </w:tc>
         <w:tc>
           <w:tcPr>
-            <w:tcW w:type="dxa" w:w="2880"/>
+            <w:tcW w:type="dxa" w:w="3600"/>
           </w:tcPr>
           <w:p>
             <w:r>
-              <w:t>All 3 prompts addressed with specific details about NotebookLM use</w:t>
+              <w:rPr>
+                <w:rFonts w:ascii="Calibri" w:hAnsi="Calibri"/>
+                <w:sz w:val="22"/>
+              </w:rPr>
+              <w:t>Thoughtful response to ONE prompt + specific NotebookLM tools used + concrete teaching idea from your reading</w:t>
             </w:r>
           </w:p>
         </w:tc>
@@ -320,85 +244,72 @@
       <w:tr>
         <w:tc>
           <w:tcPr>
-            <w:tcW w:type="dxa" w:w="2880"/>
+            <w:tcW w:type="dxa" w:w="3600"/>
           </w:tcPr>
           <w:p>
             <w:r>
-              <w:t>Teaching connection</w:t>
+              <w:rPr>
+                <w:rFonts w:ascii="Calibri" w:hAnsi="Calibri"/>
+                <w:sz w:val="22"/>
+              </w:rPr>
+              <w:t>Peer responses</w:t>
             </w:r>
           </w:p>
         </w:tc>
         <w:tc>
           <w:tcPr>
-            <w:tcW w:type="dxa" w:w="2880"/>
+            <w:tcW w:type="dxa" w:w="3600"/>
           </w:tcPr>
           <w:p>
             <w:r>
-              <w:t>3</w:t>
+              <w:rPr>
+                <w:rFonts w:ascii="Calibri" w:hAnsi="Calibri"/>
+                <w:sz w:val="22"/>
+              </w:rPr>
+              <w:t>2</w:t>
             </w:r>
           </w:p>
         </w:tc>
         <w:tc>
           <w:tcPr>
-            <w:tcW w:type="dxa" w:w="2880"/>
+            <w:tcW w:type="dxa" w:w="3600"/>
           </w:tcPr>
           <w:p>
             <w:r>
-              <w:t>Concrete example of how reading will change practice (not just summary)</w:t>
-            </w:r>
-          </w:p>
-        </w:tc>
-      </w:tr>
-      <w:tr>
-        <w:tc>
-          <w:tcPr>
-            <w:tcW w:type="dxa" w:w="2880"/>
-          </w:tcPr>
-          <w:p>
-            <w:r>
-              <w:t>Peer engagement</w:t>
-            </w:r>
-          </w:p>
-        </w:tc>
-        <w:tc>
-          <w:tcPr>
-            <w:tcW w:type="dxa" w:w="2880"/>
-          </w:tcPr>
-          <w:p>
-            <w:r>
-              <w:t>4</w:t>
-            </w:r>
-          </w:p>
-        </w:tc>
-        <w:tc>
-          <w:tcPr>
-            <w:tcW w:type="dxa" w:w="2880"/>
-          </w:tcPr>
-          <w:p>
-            <w:r>
+              <w:rPr>
+                <w:rFonts w:ascii="Calibri" w:hAnsi="Calibri"/>
+                <w:sz w:val="22"/>
+              </w:rPr>
               <w:t>Two substantive responses that build on, question, or connect classmates' ideas</w:t>
             </w:r>
           </w:p>
         </w:tc>
       </w:tr>
     </w:tbl>
+    <w:p/>
     <w:p>
       <w:r>
         <w:rPr>
+          <w:rFonts w:ascii="Calibri" w:hAnsi="Calibri"/>
           <w:b/>
           <w:color w:val="0F4761"/>
+          <w:sz w:val="22"/>
         </w:rPr>
         <w:t>4. Submission</w:t>
       </w:r>
     </w:p>
     <w:p>
       <w:r>
-        <w:t>Post your initial response in the Canvas Discussion board for this week. After posting, respond to two classmates' posts in the same discussion thread.</w:t>
+        <w:rPr>
+          <w:rFonts w:ascii="Calibri" w:hAnsi="Calibri"/>
+          <w:sz w:val="22"/>
+        </w:rPr>
+        <w:t>Submit your work to Canvas.</w:t>
       </w:r>
     </w:p>
     <w:sectPr>
       <w:pgSz w:w="12240" w:h="15840"/>
-      <w:pgMar w:top="1440" w:right="1800" w:bottom="1440" w:left="1800" w:header="720" w:footer="720" w:gutter="0"/>
+      <w:pgMar w:top="720" w:right="720" w:bottom="720" w:left="720" w:header="720" w:footer="720" w:gutter="0"/>
       <w:cols w:space="720"/>
       <w:docGrid w:linePitch="360"/>
     </w:sectPr>

</xml_diff>